<commit_message>
Sauvegarde rapide du soir
</commit_message>
<xml_diff>
--- a/103_BaseDeDonnees/Exercices/206_OeuvreArt/OEUVRE ART 0 Méthode merise complète.docx
+++ b/103_BaseDeDonnees/Exercices/206_OeuvreArt/OEUVRE ART 0 Méthode merise complète.docx
@@ -1797,70 +1797,63 @@
           <w:tcPr>
             <w:cnfStyle w:val="001000000000" w:firstRow="0" w:lastRow="0" w:firstColumn="1" w:lastColumn="0" w:oddVBand="0" w:evenVBand="0" w:oddHBand="0" w:evenHBand="0" w:firstRowFirstColumn="0" w:firstRowLastColumn="0" w:lastRowFirstColumn="0" w:lastRowLastColumn="0"/>
             <w:tcW w:w="1301" w:type="dxa"/>
-            <w:shd w:val="clear" w:color="auto" w:fill="C5E0B3" w:themeFill="accent6" w:themeFillTint="66"/>
-          </w:tcPr>
-          <w:p>
-            <w:r>
-              <w:t>Artiste</w:t>
-            </w:r>
-            <w:r>
-              <w:t>s</w:t>
-            </w:r>
-          </w:p>
+            <w:shd w:val="clear" w:color="auto" w:fill="BDD6EE" w:themeFill="accent5" w:themeFillTint="66"/>
+          </w:tcPr>
+          <w:p/>
         </w:tc>
         <w:tc>
           <w:tcPr>
             <w:tcW w:w="3073" w:type="dxa"/>
-            <w:shd w:val="clear" w:color="auto" w:fill="C5E0B3" w:themeFill="accent6" w:themeFillTint="66"/>
-          </w:tcPr>
-          <w:p>
-            <w:pPr>
-              <w:cnfStyle w:val="000000100000" w:firstRow="0" w:lastRow="0" w:firstColumn="0" w:lastColumn="0" w:oddVBand="0" w:evenVBand="0" w:oddHBand="1" w:evenHBand="0" w:firstRowFirstColumn="0" w:firstRowLastColumn="0" w:lastRowFirstColumn="0" w:lastRowLastColumn="0"/>
-            </w:pPr>
-            <w:r>
-              <w:t>artiste_id</w:t>
+            <w:shd w:val="clear" w:color="auto" w:fill="BDD6EE" w:themeFill="accent5" w:themeFillTint="66"/>
+          </w:tcPr>
+          <w:p>
+            <w:pPr>
+              <w:cnfStyle w:val="000000100000" w:firstRow="0" w:lastRow="0" w:firstColumn="0" w:lastColumn="0" w:oddVBand="0" w:evenVBand="0" w:oddHBand="1" w:evenHBand="0" w:firstRowFirstColumn="0" w:firstRowLastColumn="0" w:lastRowFirstColumn="0" w:lastRowLastColumn="0"/>
+            </w:pPr>
+            <w:r>
+              <w:t>courant_descriptif</w:t>
             </w:r>
           </w:p>
         </w:tc>
         <w:tc>
           <w:tcPr>
             <w:tcW w:w="2959" w:type="dxa"/>
-            <w:shd w:val="clear" w:color="auto" w:fill="C5E0B3" w:themeFill="accent6" w:themeFillTint="66"/>
-          </w:tcPr>
-          <w:p>
-            <w:pPr>
-              <w:cnfStyle w:val="000000100000" w:firstRow="0" w:lastRow="0" w:firstColumn="0" w:lastColumn="0" w:oddVBand="0" w:evenVBand="0" w:oddHBand="1" w:evenHBand="0" w:firstRowFirstColumn="0" w:firstRowLastColumn="0" w:lastRowFirstColumn="0" w:lastRowLastColumn="0"/>
-            </w:pPr>
-            <w:r>
-              <w:t>identifiant de l’artiste</w:t>
+            <w:shd w:val="clear" w:color="auto" w:fill="BDD6EE" w:themeFill="accent5" w:themeFillTint="66"/>
+          </w:tcPr>
+          <w:p>
+            <w:pPr>
+              <w:cnfStyle w:val="000000100000" w:firstRow="0" w:lastRow="0" w:firstColumn="0" w:lastColumn="0" w:oddVBand="0" w:evenVBand="0" w:oddHBand="1" w:evenHBand="0" w:firstRowFirstColumn="0" w:firstRowLastColumn="0" w:lastRowFirstColumn="0" w:lastRowLastColumn="0"/>
+            </w:pPr>
+            <w:r>
+              <w:t>texte descriptif du courant</w:t>
             </w:r>
           </w:p>
         </w:tc>
         <w:tc>
           <w:tcPr>
             <w:tcW w:w="1615" w:type="dxa"/>
-            <w:shd w:val="clear" w:color="auto" w:fill="C5E0B3" w:themeFill="accent6" w:themeFillTint="66"/>
-          </w:tcPr>
-          <w:p>
-            <w:pPr>
-              <w:cnfStyle w:val="000000100000" w:firstRow="0" w:lastRow="0" w:firstColumn="0" w:lastColumn="0" w:oddVBand="0" w:evenVBand="0" w:oddHBand="1" w:evenHBand="0" w:firstRowFirstColumn="0" w:firstRowLastColumn="0" w:lastRowFirstColumn="0" w:lastRowLastColumn="0"/>
-            </w:pPr>
-            <w:r>
-              <w:t>int(11)</w:t>
+            <w:shd w:val="clear" w:color="auto" w:fill="BDD6EE" w:themeFill="accent5" w:themeFillTint="66"/>
+          </w:tcPr>
+          <w:p>
+            <w:pPr>
+              <w:cnfStyle w:val="000000100000" w:firstRow="0" w:lastRow="0" w:firstColumn="0" w:lastColumn="0" w:oddVBand="0" w:evenVBand="0" w:oddHBand="1" w:evenHBand="0" w:firstRowFirstColumn="0" w:firstRowLastColumn="0" w:lastRowFirstColumn="0" w:lastRowLastColumn="0"/>
+            </w:pPr>
+            <w:r>
+              <w:t>text</w:t>
             </w:r>
           </w:p>
         </w:tc>
         <w:tc>
           <w:tcPr>
             <w:tcW w:w="1508" w:type="dxa"/>
-            <w:shd w:val="clear" w:color="auto" w:fill="C5E0B3" w:themeFill="accent6" w:themeFillTint="66"/>
-          </w:tcPr>
-          <w:p>
-            <w:pPr>
-              <w:cnfStyle w:val="000000100000" w:firstRow="0" w:lastRow="0" w:firstColumn="0" w:lastColumn="0" w:oddVBand="0" w:evenVBand="0" w:oddHBand="1" w:evenHBand="0" w:firstRowFirstColumn="0" w:firstRowLastColumn="0" w:lastRowFirstColumn="0" w:lastRowLastColumn="0"/>
-            </w:pPr>
-            <w:r>
-              <w:t>identifiant, ai</w:t>
+            <w:shd w:val="clear" w:color="auto" w:fill="BDD6EE" w:themeFill="accent5" w:themeFillTint="66"/>
+          </w:tcPr>
+          <w:p>
+            <w:pPr>
+              <w:cnfStyle w:val="000000100000" w:firstRow="0" w:lastRow="0" w:firstColumn="0" w:lastColumn="0" w:oddVBand="0" w:evenVBand="0" w:oddHBand="1" w:evenHBand="0" w:firstRowFirstColumn="0" w:firstRowLastColumn="0" w:lastRowFirstColumn="0" w:lastRowLastColumn="0"/>
+            </w:pPr>
+            <w:r>
+              <w:t>obligatoire</w:t>
             </w:r>
           </w:p>
         </w:tc>
@@ -1872,7 +1865,14 @@
             <w:tcW w:w="1301" w:type="dxa"/>
             <w:shd w:val="clear" w:color="auto" w:fill="C5E0B3" w:themeFill="accent6" w:themeFillTint="66"/>
           </w:tcPr>
-          <w:p/>
+          <w:p>
+            <w:r>
+              <w:t>Artiste</w:t>
+            </w:r>
+            <w:r>
+              <w:t>s</w:t>
+            </w:r>
+          </w:p>
         </w:tc>
         <w:tc>
           <w:tcPr>
@@ -1884,7 +1884,7 @@
               <w:cnfStyle w:val="000000000000" w:firstRow="0" w:lastRow="0" w:firstColumn="0" w:lastColumn="0" w:oddVBand="0" w:evenVBand="0" w:oddHBand="0" w:evenHBand="0" w:firstRowFirstColumn="0" w:firstRowLastColumn="0" w:lastRowFirstColumn="0" w:lastRowLastColumn="0"/>
             </w:pPr>
             <w:r>
-              <w:t>artiste_nom</w:t>
+              <w:t>artiste_id</w:t>
             </w:r>
           </w:p>
         </w:tc>
@@ -1898,7 +1898,7 @@
               <w:cnfStyle w:val="000000000000" w:firstRow="0" w:lastRow="0" w:firstColumn="0" w:lastColumn="0" w:oddVBand="0" w:evenVBand="0" w:oddHBand="0" w:evenHBand="0" w:firstRowFirstColumn="0" w:firstRowLastColumn="0" w:lastRowFirstColumn="0" w:lastRowLastColumn="0"/>
             </w:pPr>
             <w:r>
-              <w:t>nom de l’artiste</w:t>
+              <w:t>identifiant de l’artiste</w:t>
             </w:r>
           </w:p>
         </w:tc>
@@ -1912,7 +1912,7 @@
               <w:cnfStyle w:val="000000000000" w:firstRow="0" w:lastRow="0" w:firstColumn="0" w:lastColumn="0" w:oddVBand="0" w:evenVBand="0" w:oddHBand="0" w:evenHBand="0" w:firstRowFirstColumn="0" w:firstRowLastColumn="0" w:lastRowFirstColumn="0" w:lastRowLastColumn="0"/>
             </w:pPr>
             <w:r>
-              <w:t>varchar(50)</w:t>
+              <w:t>int(11)</w:t>
             </w:r>
           </w:p>
         </w:tc>
@@ -1926,7 +1926,7 @@
               <w:cnfStyle w:val="000000000000" w:firstRow="0" w:lastRow="0" w:firstColumn="0" w:lastColumn="0" w:oddVBand="0" w:evenVBand="0" w:oddHBand="0" w:evenHBand="0" w:firstRowFirstColumn="0" w:firstRowLastColumn="0" w:lastRowFirstColumn="0" w:lastRowLastColumn="0"/>
             </w:pPr>
             <w:r>
-              <w:t>facultatif</w:t>
+              <w:t>identifiant, ai</w:t>
             </w:r>
           </w:p>
         </w:tc>
@@ -1953,7 +1953,7 @@
               <w:cnfStyle w:val="000000100000" w:firstRow="0" w:lastRow="0" w:firstColumn="0" w:lastColumn="0" w:oddVBand="0" w:evenVBand="0" w:oddHBand="1" w:evenHBand="0" w:firstRowFirstColumn="0" w:firstRowLastColumn="0" w:lastRowFirstColumn="0" w:lastRowLastColumn="0"/>
             </w:pPr>
             <w:r>
-              <w:t>artiste_prenom</w:t>
+              <w:t>artiste_nom</w:t>
             </w:r>
           </w:p>
         </w:tc>
@@ -1967,7 +1967,7 @@
               <w:cnfStyle w:val="000000100000" w:firstRow="0" w:lastRow="0" w:firstColumn="0" w:lastColumn="0" w:oddVBand="0" w:evenVBand="0" w:oddHBand="1" w:evenHBand="0" w:firstRowFirstColumn="0" w:firstRowLastColumn="0" w:lastRowFirstColumn="0" w:lastRowLastColumn="0"/>
             </w:pPr>
             <w:r>
-              <w:t>prénom de l’artiste</w:t>
+              <w:t>nom de l’artiste</w:t>
             </w:r>
           </w:p>
         </w:tc>
@@ -2019,7 +2019,7 @@
               <w:cnfStyle w:val="000000000000" w:firstRow="0" w:lastRow="0" w:firstColumn="0" w:lastColumn="0" w:oddVBand="0" w:evenVBand="0" w:oddHBand="0" w:evenHBand="0" w:firstRowFirstColumn="0" w:firstRowLastColumn="0" w:lastRowFirstColumn="0" w:lastRowLastColumn="0"/>
             </w:pPr>
             <w:r>
-              <w:t>artiste_pseudonyme</w:t>
+              <w:t>artiste_prenom</w:t>
             </w:r>
           </w:p>
         </w:tc>
@@ -2033,7 +2033,7 @@
               <w:cnfStyle w:val="000000000000" w:firstRow="0" w:lastRow="0" w:firstColumn="0" w:lastColumn="0" w:oddVBand="0" w:evenVBand="0" w:oddHBand="0" w:evenHBand="0" w:firstRowFirstColumn="0" w:firstRowLastColumn="0" w:lastRowFirstColumn="0" w:lastRowLastColumn="0"/>
             </w:pPr>
             <w:r>
-              <w:t>pseudonyme de l’artiste</w:t>
+              <w:t>prénom de l’artiste</w:t>
             </w:r>
           </w:p>
         </w:tc>
@@ -2047,7 +2047,7 @@
               <w:cnfStyle w:val="000000000000" w:firstRow="0" w:lastRow="0" w:firstColumn="0" w:lastColumn="0" w:oddVBand="0" w:evenVBand="0" w:oddHBand="0" w:evenHBand="0" w:firstRowFirstColumn="0" w:firstRowLastColumn="0" w:lastRowFirstColumn="0" w:lastRowLastColumn="0"/>
             </w:pPr>
             <w:r>
-              <w:t>varchar(100)</w:t>
+              <w:t>varchar(50)</w:t>
             </w:r>
           </w:p>
         </w:tc>
@@ -2088,7 +2088,7 @@
               <w:cnfStyle w:val="000000100000" w:firstRow="0" w:lastRow="0" w:firstColumn="0" w:lastColumn="0" w:oddVBand="0" w:evenVBand="0" w:oddHBand="1" w:evenHBand="0" w:firstRowFirstColumn="0" w:firstRowLastColumn="0" w:lastRowFirstColumn="0" w:lastRowLastColumn="0"/>
             </w:pPr>
             <w:r>
-              <w:t>artiste_naissance</w:t>
+              <w:t>artiste_pseudonyme</w:t>
             </w:r>
           </w:p>
         </w:tc>
@@ -2102,7 +2102,7 @@
               <w:cnfStyle w:val="000000100000" w:firstRow="0" w:lastRow="0" w:firstColumn="0" w:lastColumn="0" w:oddVBand="0" w:evenVBand="0" w:oddHBand="1" w:evenHBand="0" w:firstRowFirstColumn="0" w:firstRowLastColumn="0" w:lastRowFirstColumn="0" w:lastRowLastColumn="0"/>
             </w:pPr>
             <w:r>
-              <w:t>date de naissance de l’artiste</w:t>
+              <w:t>pseudonyme de l’artiste</w:t>
             </w:r>
           </w:p>
         </w:tc>
@@ -2116,7 +2116,7 @@
               <w:cnfStyle w:val="000000100000" w:firstRow="0" w:lastRow="0" w:firstColumn="0" w:lastColumn="0" w:oddVBand="0" w:evenVBand="0" w:oddHBand="1" w:evenHBand="0" w:firstRowFirstColumn="0" w:firstRowLastColumn="0" w:lastRowFirstColumn="0" w:lastRowLastColumn="0"/>
             </w:pPr>
             <w:r>
-              <w:t>date</w:t>
+              <w:t>varchar(100)</w:t>
             </w:r>
           </w:p>
         </w:tc>
@@ -2154,7 +2154,7 @@
               <w:cnfStyle w:val="000000000000" w:firstRow="0" w:lastRow="0" w:firstColumn="0" w:lastColumn="0" w:oddVBand="0" w:evenVBand="0" w:oddHBand="0" w:evenHBand="0" w:firstRowFirstColumn="0" w:firstRowLastColumn="0" w:lastRowFirstColumn="0" w:lastRowLastColumn="0"/>
             </w:pPr>
             <w:r>
-              <w:t>artiste_deces</w:t>
+              <w:t>artiste_naissance</w:t>
             </w:r>
           </w:p>
         </w:tc>
@@ -2168,7 +2168,7 @@
               <w:cnfStyle w:val="000000000000" w:firstRow="0" w:lastRow="0" w:firstColumn="0" w:lastColumn="0" w:oddVBand="0" w:evenVBand="0" w:oddHBand="0" w:evenHBand="0" w:firstRowFirstColumn="0" w:firstRowLastColumn="0" w:lastRowFirstColumn="0" w:lastRowLastColumn="0"/>
             </w:pPr>
             <w:r>
-              <w:t>date de décès de l’artiste</w:t>
+              <w:t>date de naissance de l’artiste</w:t>
             </w:r>
           </w:p>
         </w:tc>
@@ -2209,70 +2209,63 @@
           <w:tcPr>
             <w:cnfStyle w:val="001000000000" w:firstRow="0" w:lastRow="0" w:firstColumn="1" w:lastColumn="0" w:oddVBand="0" w:evenVBand="0" w:oddHBand="0" w:evenHBand="0" w:firstRowFirstColumn="0" w:firstRowLastColumn="0" w:lastRowFirstColumn="0" w:lastRowLastColumn="0"/>
             <w:tcW w:w="1301" w:type="dxa"/>
-            <w:shd w:val="clear" w:color="auto" w:fill="8EAADB" w:themeFill="accent1" w:themeFillTint="99"/>
-          </w:tcPr>
-          <w:p>
-            <w:r>
-              <w:t>Musee</w:t>
-            </w:r>
-            <w:r>
-              <w:t>s</w:t>
-            </w:r>
-          </w:p>
+            <w:shd w:val="clear" w:color="auto" w:fill="C5E0B3" w:themeFill="accent6" w:themeFillTint="66"/>
+          </w:tcPr>
+          <w:p/>
         </w:tc>
         <w:tc>
           <w:tcPr>
             <w:tcW w:w="3073" w:type="dxa"/>
-            <w:shd w:val="clear" w:color="auto" w:fill="8EAADB" w:themeFill="accent1" w:themeFillTint="99"/>
-          </w:tcPr>
-          <w:p>
-            <w:pPr>
-              <w:cnfStyle w:val="000000100000" w:firstRow="0" w:lastRow="0" w:firstColumn="0" w:lastColumn="0" w:oddVBand="0" w:evenVBand="0" w:oddHBand="1" w:evenHBand="0" w:firstRowFirstColumn="0" w:firstRowLastColumn="0" w:lastRowFirstColumn="0" w:lastRowLastColumn="0"/>
-            </w:pPr>
-            <w:r>
-              <w:t>musee_id</w:t>
+            <w:shd w:val="clear" w:color="auto" w:fill="C5E0B3" w:themeFill="accent6" w:themeFillTint="66"/>
+          </w:tcPr>
+          <w:p>
+            <w:pPr>
+              <w:cnfStyle w:val="000000100000" w:firstRow="0" w:lastRow="0" w:firstColumn="0" w:lastColumn="0" w:oddVBand="0" w:evenVBand="0" w:oddHBand="1" w:evenHBand="0" w:firstRowFirstColumn="0" w:firstRowLastColumn="0" w:lastRowFirstColumn="0" w:lastRowLastColumn="0"/>
+            </w:pPr>
+            <w:r>
+              <w:t>artiste_deces</w:t>
             </w:r>
           </w:p>
         </w:tc>
         <w:tc>
           <w:tcPr>
             <w:tcW w:w="2959" w:type="dxa"/>
-            <w:shd w:val="clear" w:color="auto" w:fill="8EAADB" w:themeFill="accent1" w:themeFillTint="99"/>
-          </w:tcPr>
-          <w:p>
-            <w:pPr>
-              <w:cnfStyle w:val="000000100000" w:firstRow="0" w:lastRow="0" w:firstColumn="0" w:lastColumn="0" w:oddVBand="0" w:evenVBand="0" w:oddHBand="1" w:evenHBand="0" w:firstRowFirstColumn="0" w:firstRowLastColumn="0" w:lastRowFirstColumn="0" w:lastRowLastColumn="0"/>
-            </w:pPr>
-            <w:r>
-              <w:t>identifiant du musee</w:t>
+            <w:shd w:val="clear" w:color="auto" w:fill="C5E0B3" w:themeFill="accent6" w:themeFillTint="66"/>
+          </w:tcPr>
+          <w:p>
+            <w:pPr>
+              <w:cnfStyle w:val="000000100000" w:firstRow="0" w:lastRow="0" w:firstColumn="0" w:lastColumn="0" w:oddVBand="0" w:evenVBand="0" w:oddHBand="1" w:evenHBand="0" w:firstRowFirstColumn="0" w:firstRowLastColumn="0" w:lastRowFirstColumn="0" w:lastRowLastColumn="0"/>
+            </w:pPr>
+            <w:r>
+              <w:t>date de décès de l’artiste</w:t>
             </w:r>
           </w:p>
         </w:tc>
         <w:tc>
           <w:tcPr>
             <w:tcW w:w="1615" w:type="dxa"/>
-            <w:shd w:val="clear" w:color="auto" w:fill="8EAADB" w:themeFill="accent1" w:themeFillTint="99"/>
-          </w:tcPr>
-          <w:p>
-            <w:pPr>
-              <w:cnfStyle w:val="000000100000" w:firstRow="0" w:lastRow="0" w:firstColumn="0" w:lastColumn="0" w:oddVBand="0" w:evenVBand="0" w:oddHBand="1" w:evenHBand="0" w:firstRowFirstColumn="0" w:firstRowLastColumn="0" w:lastRowFirstColumn="0" w:lastRowLastColumn="0"/>
-            </w:pPr>
-            <w:r>
-              <w:t>int(11)</w:t>
+            <w:shd w:val="clear" w:color="auto" w:fill="C5E0B3" w:themeFill="accent6" w:themeFillTint="66"/>
+          </w:tcPr>
+          <w:p>
+            <w:pPr>
+              <w:cnfStyle w:val="000000100000" w:firstRow="0" w:lastRow="0" w:firstColumn="0" w:lastColumn="0" w:oddVBand="0" w:evenVBand="0" w:oddHBand="1" w:evenHBand="0" w:firstRowFirstColumn="0" w:firstRowLastColumn="0" w:lastRowFirstColumn="0" w:lastRowLastColumn="0"/>
+            </w:pPr>
+            <w:r>
+              <w:t>date</w:t>
             </w:r>
           </w:p>
         </w:tc>
         <w:tc>
           <w:tcPr>
             <w:tcW w:w="1508" w:type="dxa"/>
-            <w:shd w:val="clear" w:color="auto" w:fill="8EAADB" w:themeFill="accent1" w:themeFillTint="99"/>
-          </w:tcPr>
-          <w:p>
-            <w:pPr>
-              <w:cnfStyle w:val="000000100000" w:firstRow="0" w:lastRow="0" w:firstColumn="0" w:lastColumn="0" w:oddVBand="0" w:evenVBand="0" w:oddHBand="1" w:evenHBand="0" w:firstRowFirstColumn="0" w:firstRowLastColumn="0" w:lastRowFirstColumn="0" w:lastRowLastColumn="0"/>
-            </w:pPr>
-            <w:r>
-              <w:t>identifiant</w:t>
+            <w:shd w:val="clear" w:color="auto" w:fill="C5E0B3" w:themeFill="accent6" w:themeFillTint="66"/>
+          </w:tcPr>
+          <w:p>
+            <w:pPr>
+              <w:cnfStyle w:val="000000100000" w:firstRow="0" w:lastRow="0" w:firstColumn="0" w:lastColumn="0" w:oddVBand="0" w:evenVBand="0" w:oddHBand="1" w:evenHBand="0" w:firstRowFirstColumn="0" w:firstRowLastColumn="0" w:lastRowFirstColumn="0" w:lastRowLastColumn="0"/>
+            </w:pPr>
+            <w:r>
+              <w:t>facultatif</w:t>
             </w:r>
           </w:p>
         </w:tc>
@@ -2284,7 +2277,14 @@
             <w:tcW w:w="1301" w:type="dxa"/>
             <w:shd w:val="clear" w:color="auto" w:fill="8EAADB" w:themeFill="accent1" w:themeFillTint="99"/>
           </w:tcPr>
-          <w:p/>
+          <w:p>
+            <w:r>
+              <w:t>Musee</w:t>
+            </w:r>
+            <w:r>
+              <w:t>s</w:t>
+            </w:r>
+          </w:p>
         </w:tc>
         <w:tc>
           <w:tcPr>
@@ -2296,7 +2296,7 @@
               <w:cnfStyle w:val="000000000000" w:firstRow="0" w:lastRow="0" w:firstColumn="0" w:lastColumn="0" w:oddVBand="0" w:evenVBand="0" w:oddHBand="0" w:evenHBand="0" w:firstRowFirstColumn="0" w:firstRowLastColumn="0" w:lastRowFirstColumn="0" w:lastRowLastColumn="0"/>
             </w:pPr>
             <w:r>
-              <w:t>musee_nom</w:t>
+              <w:t>musee_id</w:t>
             </w:r>
           </w:p>
         </w:tc>
@@ -2310,7 +2310,7 @@
               <w:cnfStyle w:val="000000000000" w:firstRow="0" w:lastRow="0" w:firstColumn="0" w:lastColumn="0" w:oddVBand="0" w:evenVBand="0" w:oddHBand="0" w:evenHBand="0" w:firstRowFirstColumn="0" w:firstRowLastColumn="0" w:lastRowFirstColumn="0" w:lastRowLastColumn="0"/>
             </w:pPr>
             <w:r>
-              <w:t xml:space="preserve">nom du musée </w:t>
+              <w:t>identifiant du musee</w:t>
             </w:r>
           </w:p>
         </w:tc>
@@ -2324,7 +2324,7 @@
               <w:cnfStyle w:val="000000000000" w:firstRow="0" w:lastRow="0" w:firstColumn="0" w:lastColumn="0" w:oddVBand="0" w:evenVBand="0" w:oddHBand="0" w:evenHBand="0" w:firstRowFirstColumn="0" w:firstRowLastColumn="0" w:lastRowFirstColumn="0" w:lastRowLastColumn="0"/>
             </w:pPr>
             <w:r>
-              <w:t>varchar(100)</w:t>
+              <w:t>int(11)</w:t>
             </w:r>
           </w:p>
         </w:tc>
@@ -2338,7 +2338,7 @@
               <w:cnfStyle w:val="000000000000" w:firstRow="0" w:lastRow="0" w:firstColumn="0" w:lastColumn="0" w:oddVBand="0" w:evenVBand="0" w:oddHBand="0" w:evenHBand="0" w:firstRowFirstColumn="0" w:firstRowLastColumn="0" w:lastRowFirstColumn="0" w:lastRowLastColumn="0"/>
             </w:pPr>
             <w:r>
-              <w:t>obligatoire</w:t>
+              <w:t>identifiant</w:t>
             </w:r>
           </w:p>
         </w:tc>
@@ -2365,7 +2365,7 @@
               <w:cnfStyle w:val="000000100000" w:firstRow="0" w:lastRow="0" w:firstColumn="0" w:lastColumn="0" w:oddVBand="0" w:evenVBand="0" w:oddHBand="1" w:evenHBand="0" w:firstRowFirstColumn="0" w:firstRowLastColumn="0" w:lastRowFirstColumn="0" w:lastRowLastColumn="0"/>
             </w:pPr>
             <w:r>
-              <w:t>musee_ville</w:t>
+              <w:t>musee_nom</w:t>
             </w:r>
           </w:p>
         </w:tc>
@@ -2379,7 +2379,7 @@
               <w:cnfStyle w:val="000000100000" w:firstRow="0" w:lastRow="0" w:firstColumn="0" w:lastColumn="0" w:oddVBand="0" w:evenVBand="0" w:oddHBand="1" w:evenHBand="0" w:firstRowFirstColumn="0" w:firstRowLastColumn="0" w:lastRowFirstColumn="0" w:lastRowLastColumn="0"/>
             </w:pPr>
             <w:r>
-              <w:t>ville du musée</w:t>
+              <w:t xml:space="preserve">nom du musée </w:t>
             </w:r>
           </w:p>
         </w:tc>
@@ -2393,7 +2393,7 @@
               <w:cnfStyle w:val="000000100000" w:firstRow="0" w:lastRow="0" w:firstColumn="0" w:lastColumn="0" w:oddVBand="0" w:evenVBand="0" w:oddHBand="1" w:evenHBand="0" w:firstRowFirstColumn="0" w:firstRowLastColumn="0" w:lastRowFirstColumn="0" w:lastRowLastColumn="0"/>
             </w:pPr>
             <w:r>
-              <w:t>varchar(50)</w:t>
+              <w:t>varchar(100)</w:t>
             </w:r>
           </w:p>
         </w:tc>
@@ -2417,67 +2417,63 @@
           <w:tcPr>
             <w:cnfStyle w:val="001000000000" w:firstRow="0" w:lastRow="0" w:firstColumn="1" w:lastColumn="0" w:oddVBand="0" w:evenVBand="0" w:oddHBand="0" w:evenHBand="0" w:firstRowFirstColumn="0" w:firstRowLastColumn="0" w:lastRowFirstColumn="0" w:lastRowLastColumn="0"/>
             <w:tcW w:w="1301" w:type="dxa"/>
-            <w:shd w:val="clear" w:color="auto" w:fill="F4B083" w:themeFill="accent2" w:themeFillTint="99"/>
-          </w:tcPr>
-          <w:p>
-            <w:r>
-              <w:t>nationalites</w:t>
-            </w:r>
-          </w:p>
+            <w:shd w:val="clear" w:color="auto" w:fill="8EAADB" w:themeFill="accent1" w:themeFillTint="99"/>
+          </w:tcPr>
+          <w:p/>
         </w:tc>
         <w:tc>
           <w:tcPr>
             <w:tcW w:w="3073" w:type="dxa"/>
-            <w:shd w:val="clear" w:color="auto" w:fill="F4B083" w:themeFill="accent2" w:themeFillTint="99"/>
-          </w:tcPr>
-          <w:p>
-            <w:pPr>
-              <w:cnfStyle w:val="000000000000" w:firstRow="0" w:lastRow="0" w:firstColumn="0" w:lastColumn="0" w:oddVBand="0" w:evenVBand="0" w:oddHBand="0" w:evenHBand="0" w:firstRowFirstColumn="0" w:firstRowLastColumn="0" w:lastRowFirstColumn="0" w:lastRowLastColumn="0"/>
-            </w:pPr>
-            <w:r>
-              <w:t>nationalite_id</w:t>
+            <w:shd w:val="clear" w:color="auto" w:fill="8EAADB" w:themeFill="accent1" w:themeFillTint="99"/>
+          </w:tcPr>
+          <w:p>
+            <w:pPr>
+              <w:cnfStyle w:val="000000000000" w:firstRow="0" w:lastRow="0" w:firstColumn="0" w:lastColumn="0" w:oddVBand="0" w:evenVBand="0" w:oddHBand="0" w:evenHBand="0" w:firstRowFirstColumn="0" w:firstRowLastColumn="0" w:lastRowFirstColumn="0" w:lastRowLastColumn="0"/>
+            </w:pPr>
+            <w:r>
+              <w:t>musee_ville</w:t>
             </w:r>
           </w:p>
         </w:tc>
         <w:tc>
           <w:tcPr>
             <w:tcW w:w="2959" w:type="dxa"/>
-            <w:shd w:val="clear" w:color="auto" w:fill="F4B083" w:themeFill="accent2" w:themeFillTint="99"/>
-          </w:tcPr>
-          <w:p>
-            <w:pPr>
-              <w:cnfStyle w:val="000000000000" w:firstRow="0" w:lastRow="0" w:firstColumn="0" w:lastColumn="0" w:oddVBand="0" w:evenVBand="0" w:oddHBand="0" w:evenHBand="0" w:firstRowFirstColumn="0" w:firstRowLastColumn="0" w:lastRowFirstColumn="0" w:lastRowLastColumn="0"/>
-            </w:pPr>
-            <w:r>
-              <w:t>identifiant de la nationalite</w:t>
+            <w:shd w:val="clear" w:color="auto" w:fill="8EAADB" w:themeFill="accent1" w:themeFillTint="99"/>
+          </w:tcPr>
+          <w:p>
+            <w:pPr>
+              <w:cnfStyle w:val="000000000000" w:firstRow="0" w:lastRow="0" w:firstColumn="0" w:lastColumn="0" w:oddVBand="0" w:evenVBand="0" w:oddHBand="0" w:evenHBand="0" w:firstRowFirstColumn="0" w:firstRowLastColumn="0" w:lastRowFirstColumn="0" w:lastRowLastColumn="0"/>
+            </w:pPr>
+            <w:r>
+              <w:t>ville du musée</w:t>
             </w:r>
           </w:p>
         </w:tc>
         <w:tc>
           <w:tcPr>
             <w:tcW w:w="1615" w:type="dxa"/>
-            <w:shd w:val="clear" w:color="auto" w:fill="F4B083" w:themeFill="accent2" w:themeFillTint="99"/>
-          </w:tcPr>
-          <w:p>
-            <w:pPr>
-              <w:cnfStyle w:val="000000000000" w:firstRow="0" w:lastRow="0" w:firstColumn="0" w:lastColumn="0" w:oddVBand="0" w:evenVBand="0" w:oddHBand="0" w:evenHBand="0" w:firstRowFirstColumn="0" w:firstRowLastColumn="0" w:lastRowFirstColumn="0" w:lastRowLastColumn="0"/>
-            </w:pPr>
-            <w:r>
-              <w:t>int(11)</w:t>
+            <w:shd w:val="clear" w:color="auto" w:fill="8EAADB" w:themeFill="accent1" w:themeFillTint="99"/>
+          </w:tcPr>
+          <w:p>
+            <w:pPr>
+              <w:cnfStyle w:val="000000000000" w:firstRow="0" w:lastRow="0" w:firstColumn="0" w:lastColumn="0" w:oddVBand="0" w:evenVBand="0" w:oddHBand="0" w:evenHBand="0" w:firstRowFirstColumn="0" w:firstRowLastColumn="0" w:lastRowFirstColumn="0" w:lastRowLastColumn="0"/>
+            </w:pPr>
+            <w:r>
+              <w:t>varchar(50)</w:t>
             </w:r>
           </w:p>
         </w:tc>
         <w:tc>
           <w:tcPr>
             <w:tcW w:w="1508" w:type="dxa"/>
-            <w:shd w:val="clear" w:color="auto" w:fill="F4B083" w:themeFill="accent2" w:themeFillTint="99"/>
-          </w:tcPr>
-          <w:p>
-            <w:pPr>
-              <w:cnfStyle w:val="000000000000" w:firstRow="0" w:lastRow="0" w:firstColumn="0" w:lastColumn="0" w:oddVBand="0" w:evenVBand="0" w:oddHBand="0" w:evenHBand="0" w:firstRowFirstColumn="0" w:firstRowLastColumn="0" w:lastRowFirstColumn="0" w:lastRowLastColumn="0"/>
-            </w:pPr>
-            <w:r>
-              <w:t>identifiant, ai</w:t>
+            <w:shd w:val="clear" w:color="auto" w:fill="8EAADB" w:themeFill="accent1" w:themeFillTint="99"/>
+          </w:tcPr>
+          <w:p>
+            <w:pPr>
+              <w:cnfStyle w:val="000000000000" w:firstRow="0" w:lastRow="0" w:firstColumn="0" w:lastColumn="0" w:oddVBand="0" w:evenVBand="0" w:oddHBand="0" w:evenHBand="0" w:firstRowFirstColumn="0" w:firstRowLastColumn="0" w:lastRowFirstColumn="0" w:lastRowLastColumn="0"/>
+            </w:pPr>
+            <w:r>
+              <w:t>obligatoire</w:t>
             </w:r>
           </w:p>
         </w:tc>
@@ -2492,7 +2488,11 @@
             <w:tcW w:w="1301" w:type="dxa"/>
             <w:shd w:val="clear" w:color="auto" w:fill="F4B083" w:themeFill="accent2" w:themeFillTint="99"/>
           </w:tcPr>
-          <w:p/>
+          <w:p>
+            <w:r>
+              <w:t>nationalites</w:t>
+            </w:r>
+          </w:p>
         </w:tc>
         <w:tc>
           <w:tcPr>
@@ -2504,7 +2504,7 @@
               <w:cnfStyle w:val="000000100000" w:firstRow="0" w:lastRow="0" w:firstColumn="0" w:lastColumn="0" w:oddVBand="0" w:evenVBand="0" w:oddHBand="1" w:evenHBand="0" w:firstRowFirstColumn="0" w:firstRowLastColumn="0" w:lastRowFirstColumn="0" w:lastRowLastColumn="0"/>
             </w:pPr>
             <w:r>
-              <w:t>natinalite_libelle</w:t>
+              <w:t>nationalite_id</w:t>
             </w:r>
           </w:p>
         </w:tc>
@@ -2518,7 +2518,7 @@
               <w:cnfStyle w:val="000000100000" w:firstRow="0" w:lastRow="0" w:firstColumn="0" w:lastColumn="0" w:oddVBand="0" w:evenVBand="0" w:oddHBand="1" w:evenHBand="0" w:firstRowFirstColumn="0" w:firstRowLastColumn="0" w:lastRowFirstColumn="0" w:lastRowLastColumn="0"/>
             </w:pPr>
             <w:r>
-              <w:t>libelle de la nationalité</w:t>
+              <w:t>identifiant de la nationalite</w:t>
             </w:r>
           </w:p>
         </w:tc>
@@ -2532,10 +2532,7 @@
               <w:cnfStyle w:val="000000100000" w:firstRow="0" w:lastRow="0" w:firstColumn="0" w:lastColumn="0" w:oddVBand="0" w:evenVBand="0" w:oddHBand="1" w:evenHBand="0" w:firstRowFirstColumn="0" w:firstRowLastColumn="0" w:lastRowFirstColumn="0" w:lastRowLastColumn="0"/>
             </w:pPr>
             <w:r>
-              <w:t>varchar(</w:t>
-            </w:r>
-            <w:r>
-              <w:t>50)</w:t>
+              <w:t>int(11)</w:t>
             </w:r>
           </w:p>
         </w:tc>
@@ -2549,6 +2546,75 @@
               <w:cnfStyle w:val="000000100000" w:firstRow="0" w:lastRow="0" w:firstColumn="0" w:lastColumn="0" w:oddVBand="0" w:evenVBand="0" w:oddHBand="1" w:evenHBand="0" w:firstRowFirstColumn="0" w:firstRowLastColumn="0" w:lastRowFirstColumn="0" w:lastRowLastColumn="0"/>
             </w:pPr>
             <w:r>
+              <w:t>identifiant, ai</w:t>
+            </w:r>
+          </w:p>
+        </w:tc>
+      </w:tr>
+      <w:tr>
+        <w:tc>
+          <w:tcPr>
+            <w:cnfStyle w:val="001000000000" w:firstRow="0" w:lastRow="0" w:firstColumn="1" w:lastColumn="0" w:oddVBand="0" w:evenVBand="0" w:oddHBand="0" w:evenHBand="0" w:firstRowFirstColumn="0" w:firstRowLastColumn="0" w:lastRowFirstColumn="0" w:lastRowLastColumn="0"/>
+            <w:tcW w:w="1301" w:type="dxa"/>
+            <w:shd w:val="clear" w:color="auto" w:fill="F4B083" w:themeFill="accent2" w:themeFillTint="99"/>
+          </w:tcPr>
+          <w:p/>
+        </w:tc>
+        <w:tc>
+          <w:tcPr>
+            <w:tcW w:w="3073" w:type="dxa"/>
+            <w:shd w:val="clear" w:color="auto" w:fill="F4B083" w:themeFill="accent2" w:themeFillTint="99"/>
+          </w:tcPr>
+          <w:p>
+            <w:pPr>
+              <w:cnfStyle w:val="000000000000" w:firstRow="0" w:lastRow="0" w:firstColumn="0" w:lastColumn="0" w:oddVBand="0" w:evenVBand="0" w:oddHBand="0" w:evenHBand="0" w:firstRowFirstColumn="0" w:firstRowLastColumn="0" w:lastRowFirstColumn="0" w:lastRowLastColumn="0"/>
+            </w:pPr>
+            <w:r>
+              <w:t>natinalite_libelle</w:t>
+            </w:r>
+          </w:p>
+        </w:tc>
+        <w:tc>
+          <w:tcPr>
+            <w:tcW w:w="2959" w:type="dxa"/>
+            <w:shd w:val="clear" w:color="auto" w:fill="F4B083" w:themeFill="accent2" w:themeFillTint="99"/>
+          </w:tcPr>
+          <w:p>
+            <w:pPr>
+              <w:cnfStyle w:val="000000000000" w:firstRow="0" w:lastRow="0" w:firstColumn="0" w:lastColumn="0" w:oddVBand="0" w:evenVBand="0" w:oddHBand="0" w:evenHBand="0" w:firstRowFirstColumn="0" w:firstRowLastColumn="0" w:lastRowFirstColumn="0" w:lastRowLastColumn="0"/>
+            </w:pPr>
+            <w:r>
+              <w:t>libelle de la nationalité</w:t>
+            </w:r>
+          </w:p>
+        </w:tc>
+        <w:tc>
+          <w:tcPr>
+            <w:tcW w:w="1615" w:type="dxa"/>
+            <w:shd w:val="clear" w:color="auto" w:fill="F4B083" w:themeFill="accent2" w:themeFillTint="99"/>
+          </w:tcPr>
+          <w:p>
+            <w:pPr>
+              <w:cnfStyle w:val="000000000000" w:firstRow="0" w:lastRow="0" w:firstColumn="0" w:lastColumn="0" w:oddVBand="0" w:evenVBand="0" w:oddHBand="0" w:evenHBand="0" w:firstRowFirstColumn="0" w:firstRowLastColumn="0" w:lastRowFirstColumn="0" w:lastRowLastColumn="0"/>
+            </w:pPr>
+            <w:r>
+              <w:t>varchar(</w:t>
+            </w:r>
+            <w:r>
+              <w:t>50)</w:t>
+            </w:r>
+          </w:p>
+        </w:tc>
+        <w:tc>
+          <w:tcPr>
+            <w:tcW w:w="1508" w:type="dxa"/>
+            <w:shd w:val="clear" w:color="auto" w:fill="F4B083" w:themeFill="accent2" w:themeFillTint="99"/>
+          </w:tcPr>
+          <w:p>
+            <w:pPr>
+              <w:cnfStyle w:val="000000000000" w:firstRow="0" w:lastRow="0" w:firstColumn="0" w:lastColumn="0" w:oddVBand="0" w:evenVBand="0" w:oddHBand="0" w:evenHBand="0" w:firstRowFirstColumn="0" w:firstRowLastColumn="0" w:lastRowFirstColumn="0" w:lastRowLastColumn="0"/>
+            </w:pPr>
+            <w:r>
               <w:t>obligatoire</w:t>
             </w:r>
             <w:r>
@@ -2673,7 +2739,13 @@
       </w:r>
       <w:r>
         <w:br/>
-        <w:t>A un type appartiennent 1 ou plusieurs œuvres</w:t>
+        <w:t xml:space="preserve">A un type appartiennent </w:t>
+      </w:r>
+      <w:r>
+        <w:t>0</w:t>
+      </w:r>
+      <w:r>
+        <w:t xml:space="preserve"> ou plusieurs œuvres</w:t>
       </w:r>
     </w:p>
     <w:p>
@@ -2700,7 +2772,13 @@
         <w:spacing w:after="0"/>
       </w:pPr>
       <w:r>
-        <w:t xml:space="preserve">Un artiste crée 1 ou plusieurs </w:t>
+        <w:t xml:space="preserve">Un artiste crée </w:t>
+      </w:r>
+      <w:r>
+        <w:t>0</w:t>
+      </w:r>
+      <w:r>
+        <w:t xml:space="preserve"> ou plusieurs </w:t>
       </w:r>
       <w:r>
         <w:t>œuvres</w:t>
@@ -2736,7 +2814,13 @@
         <w:t>Une matière constitue</w:t>
       </w:r>
       <w:r>
-        <w:t xml:space="preserve"> 1 ou plusieurs œuvres</w:t>
+        <w:t xml:space="preserve"> </w:t>
+      </w:r>
+      <w:r>
+        <w:t>0</w:t>
+      </w:r>
+      <w:r>
+        <w:t xml:space="preserve"> ou plusieurs œuvres</w:t>
       </w:r>
     </w:p>
     <w:p>
@@ -2776,7 +2860,10 @@
         <w:t xml:space="preserve"> </w:t>
       </w:r>
       <w:r>
-        <w:t xml:space="preserve">1 ou plusieurs </w:t>
+        <w:t>0</w:t>
+      </w:r>
+      <w:r>
+        <w:t xml:space="preserve"> ou plusieurs </w:t>
       </w:r>
       <w:r>
         <w:t>œuvres</w:t>
@@ -2818,18 +2905,35 @@
         <w:t>conserve</w:t>
       </w:r>
       <w:r>
-        <w:t xml:space="preserve"> 1 ou plusieurs œuvres</w:t>
-      </w:r>
-    </w:p>
-    <w:p>
-      <w:pPr>
-        <w:spacing w:after="0"/>
-      </w:pPr>
-    </w:p>
-    <w:p>
-      <w:pPr>
-        <w:spacing w:after="0"/>
-      </w:pPr>
+        <w:t xml:space="preserve"> </w:t>
+      </w:r>
+      <w:r>
+        <w:t>0</w:t>
+      </w:r>
+      <w:r>
+        <w:t xml:space="preserve"> ou plusieurs œuvres</w:t>
+      </w:r>
+    </w:p>
+    <w:p>
+      <w:pPr>
+        <w:spacing w:after="0"/>
+      </w:pPr>
+    </w:p>
+    <w:p>
+      <w:pPr>
+        <w:spacing w:after="0"/>
+      </w:pPr>
+      <w:r>
+        <w:t>Un artiste possède 1 ou plusieurs nationalités</w:t>
+      </w:r>
+    </w:p>
+    <w:p>
+      <w:pPr>
+        <w:spacing w:after="0"/>
+      </w:pPr>
+      <w:r>
+        <w:t>Une nationalité est possédée par 0 ou plusieurs artistes</w:t>
+      </w:r>
     </w:p>
     <w:p>
       <w:pPr>
@@ -2897,6 +3001,9 @@
       </w:r>
       <w:r>
         <w:t>courant_nom, courant_annee_debut, courant_annee_fin</w:t>
+      </w:r>
+      <w:r>
+        <w:t>, courant_descriptif</w:t>
       </w:r>
     </w:p>
     <w:p>
@@ -2979,9 +3086,9 @@
           <w:noProof/>
         </w:rPr>
         <w:drawing>
-          <wp:inline distT="0" distB="0" distL="0" distR="0" wp14:anchorId="3AA383B2" wp14:editId="5434D171">
-            <wp:extent cx="6645910" cy="4226560"/>
-            <wp:effectExtent l="0" t="0" r="2540" b="2540"/>
+          <wp:inline distT="0" distB="0" distL="0" distR="0" wp14:anchorId="1A6C481E" wp14:editId="6694DD85">
+            <wp:extent cx="6645910" cy="4343400"/>
+            <wp:effectExtent l="0" t="0" r="2540" b="0"/>
             <wp:docPr id="1" name="Image 1"/>
             <wp:cNvGraphicFramePr>
               <a:graphicFrameLocks xmlns:a="http://schemas.openxmlformats.org/drawingml/2006/main" noChangeAspect="1"/>
@@ -3002,7 +3109,7 @@
                   <pic:spPr>
                     <a:xfrm>
                       <a:off x="0" y="0"/>
-                      <a:ext cx="6645910" cy="4226560"/>
+                      <a:ext cx="6645910" cy="4343400"/>
                     </a:xfrm>
                     <a:prstGeom prst="rect">
                       <a:avLst/>

</xml_diff>